<commit_message>
GEF Q3 reporting and invoicing
</commit_message>
<xml_diff>
--- a/Docs/Funding/GEF5/Invoices, Timesheets and Reports/Dugal Harris - GEF5 2018 Q3 Report.docx
+++ b/Docs/Funding/GEF5/Invoices, Timesheets and Reports/Dugal Harris - GEF5 2018 Q3 Report.docx
@@ -459,23 +459,13 @@
         </w:rPr>
         <w:t xml:space="preserve">: </w:t>
       </w:r>
-      <w:proofErr w:type="spellStart"/>
       <w:r>
         <w:rPr>
           <w:rFonts w:asciiTheme="minorHAnsi" w:hAnsiTheme="minorHAnsi"/>
           <w:sz w:val="24"/>
           <w:szCs w:val="24"/>
         </w:rPr>
-        <w:t>Dugal</w:t>
-      </w:r>
-      <w:proofErr w:type="spellEnd"/>
-      <w:r>
-        <w:rPr>
-          <w:rFonts w:asciiTheme="minorHAnsi" w:hAnsiTheme="minorHAnsi"/>
-          <w:sz w:val="24"/>
-          <w:szCs w:val="24"/>
-        </w:rPr>
-        <w:t xml:space="preserve"> Harris</w:t>
+        <w:t>Dugal Harris</w:t>
       </w:r>
     </w:p>
     <w:p>
@@ -1045,25 +1035,7 @@
           <w:b w:val="0"/>
           <w:spacing w:val="-1"/>
         </w:rPr>
-        <w:t xml:space="preserve">to: Rebecca Powell (rebeccajoub@gmail.com) and cc James </w:t>
-      </w:r>
-      <w:proofErr w:type="spellStart"/>
-      <w:r>
-        <w:rPr>
-          <w:rFonts w:asciiTheme="minorHAnsi" w:hAnsiTheme="minorHAnsi"/>
-          <w:b w:val="0"/>
-          <w:spacing w:val="-1"/>
-        </w:rPr>
-        <w:t>Gambiza</w:t>
-      </w:r>
-      <w:proofErr w:type="spellEnd"/>
-      <w:r>
-        <w:rPr>
-          <w:rFonts w:asciiTheme="minorHAnsi" w:hAnsiTheme="minorHAnsi"/>
-          <w:b w:val="0"/>
-          <w:spacing w:val="-1"/>
-        </w:rPr>
-        <w:t xml:space="preserve"> (j.gambiza@ru.ac.za).</w:t>
+        <w:t>to: Rebecca Powell (rebeccajoub@gmail.com) and cc James Gambiza (j.gambiza@ru.ac.za).</w:t>
       </w:r>
     </w:p>
     <w:p>
@@ -1858,27 +1830,7 @@
                 <w:sz w:val="20"/>
                 <w:szCs w:val="20"/>
               </w:rPr>
-              <w:t xml:space="preserve">Report on the development of a new carbon methodology for </w:t>
-            </w:r>
-            <w:proofErr w:type="spellStart"/>
-            <w:r>
-              <w:rPr>
-                <w:rFonts w:ascii="Calibri" w:hAnsi="Calibri" w:cs="Calibri"/>
-                <w:color w:val="000000"/>
-                <w:sz w:val="20"/>
-                <w:szCs w:val="20"/>
-              </w:rPr>
-              <w:t>Spekboomveld</w:t>
-            </w:r>
-            <w:proofErr w:type="spellEnd"/>
-            <w:r>
-              <w:rPr>
-                <w:rFonts w:ascii="Calibri" w:hAnsi="Calibri" w:cs="Calibri"/>
-                <w:color w:val="000000"/>
-                <w:sz w:val="20"/>
-                <w:szCs w:val="20"/>
-              </w:rPr>
-              <w:t xml:space="preserve"> rehabilitation projects and applicability to these kinds of projects</w:t>
+              <w:t>Report on the development of a new carbon methodology for Spekboomveld rehabilitation projects and applicability to these kinds of projects</w:t>
             </w:r>
           </w:p>
         </w:tc>
@@ -1922,27 +1874,7 @@
                 <w:sz w:val="20"/>
                 <w:szCs w:val="20"/>
               </w:rPr>
-              <w:t xml:space="preserve">2) Process Q2&amp;3 field </w:t>
-            </w:r>
-            <w:proofErr w:type="spellStart"/>
-            <w:r>
-              <w:rPr>
-                <w:rFonts w:ascii="Calibri" w:hAnsi="Calibri" w:cs="Calibri"/>
-                <w:color w:val="000000"/>
-                <w:sz w:val="20"/>
-                <w:szCs w:val="20"/>
-              </w:rPr>
-              <w:t>allometric</w:t>
-            </w:r>
-            <w:proofErr w:type="spellEnd"/>
-            <w:r>
-              <w:rPr>
-                <w:rFonts w:ascii="Calibri" w:hAnsi="Calibri" w:cs="Calibri"/>
-                <w:color w:val="000000"/>
-                <w:sz w:val="20"/>
-                <w:szCs w:val="20"/>
-              </w:rPr>
-              <w:t xml:space="preserve"> data to produce woody carbon stock (CS) estimates.</w:t>
+              <w:t>2) Process Q2&amp;3 field allometric data to produce woody carbon stock (CS) estimates.</w:t>
             </w:r>
           </w:p>
           <w:p>
@@ -2007,19 +1939,18 @@
                 <w:sz w:val="20"/>
                 <w:szCs w:val="20"/>
               </w:rPr>
-              <w:t xml:space="preserve">4) Conduct field trip to acquire GCP's for </w:t>
+              <w:t>4) Conduct field trip to acquire GCP's for orthorectification.</w:t>
             </w:r>
-            <w:proofErr w:type="spellStart"/>
-            <w:r>
+          </w:p>
+          <w:p>
+            <w:pPr>
               <w:rPr>
                 <w:rFonts w:ascii="Calibri" w:hAnsi="Calibri" w:cs="Calibri"/>
                 <w:color w:val="000000"/>
                 <w:sz w:val="20"/>
                 <w:szCs w:val="20"/>
               </w:rPr>
-              <w:t>orthorectification</w:t>
-            </w:r>
-            <w:proofErr w:type="spellEnd"/>
+            </w:pPr>
             <w:r>
               <w:rPr>
                 <w:rFonts w:ascii="Calibri" w:hAnsi="Calibri" w:cs="Calibri"/>
@@ -2027,66 +1958,7 @@
                 <w:sz w:val="20"/>
                 <w:szCs w:val="20"/>
               </w:rPr>
-              <w:t>.</w:t>
-            </w:r>
-          </w:p>
-          <w:p>
-            <w:pPr>
-              <w:rPr>
-                <w:rFonts w:ascii="Calibri" w:hAnsi="Calibri" w:cs="Calibri"/>
-                <w:color w:val="000000"/>
-                <w:sz w:val="20"/>
-                <w:szCs w:val="20"/>
-              </w:rPr>
-            </w:pPr>
-            <w:r>
-              <w:rPr>
-                <w:rFonts w:ascii="Calibri" w:hAnsi="Calibri" w:cs="Calibri"/>
-                <w:color w:val="000000"/>
-                <w:sz w:val="20"/>
-                <w:szCs w:val="20"/>
-              </w:rPr>
-              <w:t xml:space="preserve">5) </w:t>
-            </w:r>
-            <w:proofErr w:type="spellStart"/>
-            <w:r>
-              <w:rPr>
-                <w:rFonts w:ascii="Calibri" w:hAnsi="Calibri" w:cs="Calibri"/>
-                <w:color w:val="000000"/>
-                <w:sz w:val="20"/>
-                <w:szCs w:val="20"/>
-              </w:rPr>
-              <w:t>Orthorectify</w:t>
-            </w:r>
-            <w:proofErr w:type="spellEnd"/>
-            <w:r>
-              <w:rPr>
-                <w:rFonts w:ascii="Calibri" w:hAnsi="Calibri" w:cs="Calibri"/>
-                <w:color w:val="000000"/>
-                <w:sz w:val="20"/>
-                <w:szCs w:val="20"/>
-              </w:rPr>
-              <w:t xml:space="preserve"> and </w:t>
-            </w:r>
-            <w:proofErr w:type="spellStart"/>
-            <w:r>
-              <w:rPr>
-                <w:rFonts w:ascii="Calibri" w:hAnsi="Calibri" w:cs="Calibri"/>
-                <w:color w:val="000000"/>
-                <w:sz w:val="20"/>
-                <w:szCs w:val="20"/>
-              </w:rPr>
-              <w:t>radiometrically</w:t>
-            </w:r>
-            <w:proofErr w:type="spellEnd"/>
-            <w:r>
-              <w:rPr>
-                <w:rFonts w:ascii="Calibri" w:hAnsi="Calibri" w:cs="Calibri"/>
-                <w:color w:val="000000"/>
-                <w:sz w:val="20"/>
-                <w:szCs w:val="20"/>
-              </w:rPr>
-              <w:t xml:space="preserve"> calibrate satellite image.</w:t>
+              <w:t>5) Orthorectify and radiometrically calibrate satellite image.</w:t>
             </w:r>
           </w:p>
           <w:p>
@@ -2437,27 +2309,7 @@
                 <w:sz w:val="20"/>
                 <w:szCs w:val="20"/>
               </w:rPr>
-              <w:t xml:space="preserve">) </w:t>
-            </w:r>
-            <w:proofErr w:type="spellStart"/>
-            <w:r>
-              <w:rPr>
-                <w:rFonts w:asciiTheme="minorHAnsi" w:hAnsiTheme="minorHAnsi"/>
-                <w:b w:val="0"/>
-                <w:sz w:val="20"/>
-                <w:szCs w:val="20"/>
-              </w:rPr>
-              <w:t>Allometric</w:t>
-            </w:r>
-            <w:proofErr w:type="spellEnd"/>
-            <w:r>
-              <w:rPr>
-                <w:rFonts w:asciiTheme="minorHAnsi" w:hAnsiTheme="minorHAnsi"/>
-                <w:b w:val="0"/>
-                <w:sz w:val="20"/>
-                <w:szCs w:val="20"/>
-              </w:rPr>
-              <w:t xml:space="preserve"> models do not exist for all species.  </w:t>
+              <w:t xml:space="preserve">) Allometric models do not exist for all species.  </w:t>
             </w:r>
             <w:r>
               <w:rPr>
@@ -2506,9 +2358,8 @@
                 <w:sz w:val="20"/>
                 <w:szCs w:val="20"/>
               </w:rPr>
-              <w:t xml:space="preserve">The image as been </w:t>
+              <w:t xml:space="preserve">The image as been orthorectified and </w:t>
             </w:r>
-            <w:proofErr w:type="spellStart"/>
             <w:r>
               <w:rPr>
                 <w:rFonts w:asciiTheme="minorHAnsi" w:hAnsiTheme="minorHAnsi"/>
@@ -2516,9 +2367,8 @@
                 <w:sz w:val="20"/>
                 <w:szCs w:val="20"/>
               </w:rPr>
-              <w:t>orthorectified</w:t>
+              <w:t>radiometrically calibrated</w:t>
             </w:r>
-            <w:proofErr w:type="spellEnd"/>
             <w:r>
               <w:rPr>
                 <w:rFonts w:asciiTheme="minorHAnsi" w:hAnsiTheme="minorHAnsi"/>
@@ -2526,56 +2376,7 @@
                 <w:sz w:val="20"/>
                 <w:szCs w:val="20"/>
               </w:rPr>
-              <w:t xml:space="preserve"> and </w:t>
-            </w:r>
-            <w:proofErr w:type="spellStart"/>
-            <w:r>
-              <w:rPr>
-                <w:rFonts w:asciiTheme="minorHAnsi" w:hAnsiTheme="minorHAnsi"/>
-                <w:b w:val="0"/>
-                <w:sz w:val="20"/>
-                <w:szCs w:val="20"/>
-              </w:rPr>
-              <w:t>radiometrically</w:t>
-            </w:r>
-            <w:proofErr w:type="spellEnd"/>
-            <w:r>
-              <w:rPr>
-                <w:rFonts w:asciiTheme="minorHAnsi" w:hAnsiTheme="minorHAnsi"/>
-                <w:b w:val="0"/>
-                <w:sz w:val="20"/>
-                <w:szCs w:val="20"/>
-              </w:rPr>
-              <w:t xml:space="preserve"> calibrated</w:t>
-            </w:r>
-            <w:r>
-              <w:rPr>
-                <w:rFonts w:asciiTheme="minorHAnsi" w:hAnsiTheme="minorHAnsi"/>
-                <w:b w:val="0"/>
-                <w:sz w:val="20"/>
-                <w:szCs w:val="20"/>
-              </w:rPr>
-              <w:t xml:space="preserve"> with ATCOR-3.  An experiment to </w:t>
-            </w:r>
-            <w:proofErr w:type="spellStart"/>
-            <w:r>
-              <w:rPr>
-                <w:rFonts w:asciiTheme="minorHAnsi" w:hAnsiTheme="minorHAnsi"/>
-                <w:b w:val="0"/>
-                <w:sz w:val="20"/>
-                <w:szCs w:val="20"/>
-              </w:rPr>
-              <w:t>radiometrically</w:t>
-            </w:r>
-            <w:proofErr w:type="spellEnd"/>
-            <w:r>
-              <w:rPr>
-                <w:rFonts w:asciiTheme="minorHAnsi" w:hAnsiTheme="minorHAnsi"/>
-                <w:b w:val="0"/>
-                <w:sz w:val="20"/>
-                <w:szCs w:val="20"/>
-              </w:rPr>
-              <w:t xml:space="preserve"> calibrate the image using a reference Sentinel-2 image is still outstanding.</w:t>
+              <w:t xml:space="preserve"> with ATCOR-3.  An experiment to radiometrically calibrate the image using a reference Sentinel-2 image is still outstanding.</w:t>
             </w:r>
           </w:p>
           <w:p>
@@ -2877,23 +2678,13 @@
           <w:i/>
         </w:rPr>
       </w:pPr>
-      <w:proofErr w:type="spellStart"/>
-      <w:r>
-        <w:rPr>
-          <w:rFonts w:asciiTheme="minorHAnsi" w:hAnsiTheme="minorHAnsi"/>
-          <w:b w:val="0"/>
-          <w:i/>
-        </w:rPr>
-        <w:t>Allometric</w:t>
-      </w:r>
-      <w:proofErr w:type="spellEnd"/>
-      <w:r>
-        <w:rPr>
-          <w:rFonts w:asciiTheme="minorHAnsi" w:hAnsiTheme="minorHAnsi"/>
-          <w:b w:val="0"/>
-          <w:i/>
-        </w:rPr>
-        <w:t xml:space="preserve"> models are not available for some species</w:t>
+      <w:r>
+        <w:rPr>
+          <w:rFonts w:asciiTheme="minorHAnsi" w:hAnsiTheme="minorHAnsi"/>
+          <w:b w:val="0"/>
+          <w:i/>
+        </w:rPr>
+        <w:t>Allometric models are not available for some species</w:t>
       </w:r>
       <w:r>
         <w:rPr>
@@ -2959,6 +2750,126 @@
           <w:b w:val="0"/>
           <w:i/>
         </w:rPr>
+        <w:t xml:space="preserve"> </w:t>
+      </w:r>
+      <w:r>
+        <w:rPr>
+          <w:rFonts w:asciiTheme="minorHAnsi" w:hAnsiTheme="minorHAnsi"/>
+          <w:b w:val="0"/>
+          <w:i/>
+        </w:rPr>
+        <w:t>(</w:t>
+      </w:r>
+      <w:r>
+        <w:rPr>
+          <w:rFonts w:asciiTheme="minorHAnsi" w:hAnsiTheme="minorHAnsi"/>
+          <w:b w:val="0"/>
+          <w:i/>
+        </w:rPr>
+        <w:t>2018</w:t>
+      </w:r>
+      <w:r>
+        <w:rPr>
+          <w:rFonts w:asciiTheme="minorHAnsi" w:hAnsiTheme="minorHAnsi"/>
+          <w:b w:val="0"/>
+          <w:i/>
+        </w:rPr>
+        <w:t>)</w:t>
+      </w:r>
+      <w:r>
+        <w:rPr>
+          <w:rFonts w:asciiTheme="minorHAnsi" w:hAnsiTheme="minorHAnsi"/>
+          <w:b w:val="0"/>
+          <w:i/>
+        </w:rPr>
+        <w:t xml:space="preserve"> </w:t>
+      </w:r>
+      <w:r>
+        <w:rPr>
+          <w:rFonts w:asciiTheme="minorHAnsi" w:hAnsiTheme="minorHAnsi"/>
+          <w:b w:val="0"/>
+          <w:i/>
+        </w:rPr>
+        <w:t xml:space="preserve">and Q1 </w:t>
+      </w:r>
+      <w:r>
+        <w:rPr>
+          <w:rFonts w:asciiTheme="minorHAnsi" w:hAnsiTheme="minorHAnsi"/>
+          <w:b w:val="0"/>
+          <w:i/>
+        </w:rPr>
+        <w:t>(</w:t>
+      </w:r>
+      <w:r>
+        <w:rPr>
+          <w:rFonts w:asciiTheme="minorHAnsi" w:hAnsiTheme="minorHAnsi"/>
+          <w:b w:val="0"/>
+          <w:i/>
+        </w:rPr>
+        <w:t>2019</w:t>
+      </w:r>
+      <w:r>
+        <w:rPr>
+          <w:rFonts w:asciiTheme="minorHAnsi" w:hAnsiTheme="minorHAnsi"/>
+          <w:b w:val="0"/>
+          <w:i/>
+        </w:rPr>
+        <w:t xml:space="preserve">).  </w:t>
+      </w:r>
+      <w:r>
+        <w:rPr>
+          <w:rFonts w:asciiTheme="minorHAnsi" w:hAnsiTheme="minorHAnsi"/>
+          <w:b w:val="0"/>
+          <w:i/>
+        </w:rPr>
+        <w:t xml:space="preserve">Q3 </w:t>
+      </w:r>
+      <w:r>
+        <w:rPr>
+          <w:rFonts w:asciiTheme="minorHAnsi" w:hAnsiTheme="minorHAnsi"/>
+          <w:b w:val="0"/>
+          <w:i/>
+        </w:rPr>
+        <w:t>(</w:t>
+      </w:r>
+      <w:r>
+        <w:rPr>
+          <w:rFonts w:asciiTheme="minorHAnsi" w:hAnsiTheme="minorHAnsi"/>
+          <w:b w:val="0"/>
+          <w:i/>
+        </w:rPr>
+        <w:t>2018</w:t>
+      </w:r>
+      <w:r>
+        <w:rPr>
+          <w:rFonts w:asciiTheme="minorHAnsi" w:hAnsiTheme="minorHAnsi"/>
+          <w:b w:val="0"/>
+          <w:i/>
+        </w:rPr>
+        <w:t>)</w:t>
+      </w:r>
+      <w:r>
+        <w:rPr>
+          <w:rFonts w:asciiTheme="minorHAnsi" w:hAnsiTheme="minorHAnsi"/>
+          <w:b w:val="0"/>
+          <w:i/>
+        </w:rPr>
+        <w:t xml:space="preserve"> </w:t>
+      </w:r>
+      <w:r>
+        <w:rPr>
+          <w:rFonts w:asciiTheme="minorHAnsi" w:hAnsiTheme="minorHAnsi"/>
+          <w:b w:val="0"/>
+          <w:i/>
+        </w:rPr>
+        <w:t>carbon stock data is not yet available</w:t>
+      </w:r>
+      <w:r>
+        <w:rPr>
+          <w:rFonts w:asciiTheme="minorHAnsi" w:hAnsiTheme="minorHAnsi"/>
+          <w:b w:val="0"/>
+          <w:i/>
+        </w:rPr>
         <w:t xml:space="preserve">.  </w:t>
       </w:r>
       <w:r>
@@ -2967,7 +2878,39 @@
           <w:b w:val="0"/>
           <w:i/>
         </w:rPr>
-        <w:t xml:space="preserve">This data is required to complete </w:t>
+        <w:t>Th</w:t>
+      </w:r>
+      <w:r>
+        <w:rPr>
+          <w:rFonts w:asciiTheme="minorHAnsi" w:hAnsiTheme="minorHAnsi"/>
+          <w:b w:val="0"/>
+          <w:i/>
+        </w:rPr>
+        <w:t>ese</w:t>
+      </w:r>
+      <w:r>
+        <w:rPr>
+          <w:rFonts w:asciiTheme="minorHAnsi" w:hAnsiTheme="minorHAnsi"/>
+          <w:b w:val="0"/>
+          <w:i/>
+        </w:rPr>
+        <w:t xml:space="preserve"> data </w:t>
+      </w:r>
+      <w:r>
+        <w:rPr>
+          <w:rFonts w:asciiTheme="minorHAnsi" w:hAnsiTheme="minorHAnsi"/>
+          <w:b w:val="0"/>
+          <w:i/>
+        </w:rPr>
+        <w:t>sets are</w:t>
+      </w:r>
+      <w:r>
+        <w:rPr>
+          <w:rFonts w:asciiTheme="minorHAnsi" w:hAnsiTheme="minorHAnsi"/>
+          <w:b w:val="0"/>
+          <w:i/>
+        </w:rPr>
+        <w:t xml:space="preserve"> required to complete </w:t>
       </w:r>
       <w:r>
         <w:rPr>
@@ -3084,51 +3027,15 @@
           <w:b w:val="0"/>
           <w:i/>
         </w:rPr>
-        <w:t xml:space="preserve">new </w:t>
-      </w:r>
-      <w:proofErr w:type="spellStart"/>
-      <w:r>
-        <w:rPr>
-          <w:rFonts w:asciiTheme="minorHAnsi" w:hAnsiTheme="minorHAnsi"/>
-          <w:b w:val="0"/>
-          <w:i/>
-        </w:rPr>
-        <w:t>allometric</w:t>
-      </w:r>
-      <w:proofErr w:type="spellEnd"/>
-      <w:r>
-        <w:rPr>
-          <w:rFonts w:asciiTheme="minorHAnsi" w:hAnsiTheme="minorHAnsi"/>
-          <w:b w:val="0"/>
-          <w:i/>
-        </w:rPr>
-        <w:t xml:space="preserve"> model</w:t>
-      </w:r>
-      <w:r>
-        <w:rPr>
-          <w:rFonts w:asciiTheme="minorHAnsi" w:hAnsiTheme="minorHAnsi"/>
-          <w:b w:val="0"/>
-          <w:i/>
-        </w:rPr>
-        <w:t xml:space="preserve"> for S. </w:t>
-      </w:r>
-      <w:proofErr w:type="spellStart"/>
-      <w:r>
-        <w:rPr>
-          <w:rFonts w:asciiTheme="minorHAnsi" w:hAnsiTheme="minorHAnsi"/>
-          <w:b w:val="0"/>
-          <w:i/>
-        </w:rPr>
-        <w:t>Longispina</w:t>
-      </w:r>
-      <w:proofErr w:type="spellEnd"/>
-      <w:r>
-        <w:rPr>
-          <w:rFonts w:asciiTheme="minorHAnsi" w:hAnsiTheme="minorHAnsi"/>
-          <w:b w:val="0"/>
-          <w:i/>
-        </w:rPr>
-        <w:t xml:space="preserve"> can be derived </w:t>
+        <w:t>new allometric model</w:t>
+      </w:r>
+      <w:r>
+        <w:rPr>
+          <w:rFonts w:asciiTheme="minorHAnsi" w:hAnsiTheme="minorHAnsi"/>
+          <w:b w:val="0"/>
+          <w:i/>
+        </w:rPr>
+        <w:t xml:space="preserve"> for S. Longispina can be derived </w:t>
       </w:r>
       <w:r>
         <w:rPr>
@@ -3186,15 +3093,111 @@
           <w:b w:val="0"/>
           <w:i/>
         </w:rPr>
-        <w:t>If all carbon stock data is not available by end October, it may be necessary to extend the carbon st</w:t>
-      </w:r>
-      <w:r>
-        <w:rPr>
-          <w:rFonts w:asciiTheme="minorHAnsi" w:hAnsiTheme="minorHAnsi"/>
-          <w:b w:val="0"/>
-          <w:i/>
-        </w:rPr>
-        <w:t>ock mapping working into 2019.</w:t>
+        <w:t xml:space="preserve">An </w:t>
+      </w:r>
+      <w:r>
+        <w:rPr>
+          <w:rFonts w:asciiTheme="minorHAnsi" w:hAnsiTheme="minorHAnsi"/>
+          <w:b w:val="0"/>
+          <w:i/>
+        </w:rPr>
+        <w:t>extension</w:t>
+      </w:r>
+      <w:r>
+        <w:rPr>
+          <w:rFonts w:asciiTheme="minorHAnsi" w:hAnsiTheme="minorHAnsi"/>
+          <w:b w:val="0"/>
+          <w:i/>
+        </w:rPr>
+        <w:t xml:space="preserve"> </w:t>
+      </w:r>
+      <w:r>
+        <w:rPr>
+          <w:rFonts w:asciiTheme="minorHAnsi" w:hAnsiTheme="minorHAnsi"/>
+          <w:b w:val="0"/>
+          <w:i/>
+        </w:rPr>
+        <w:t>of</w:t>
+      </w:r>
+      <w:r>
+        <w:rPr>
+          <w:rFonts w:asciiTheme="minorHAnsi" w:hAnsiTheme="minorHAnsi"/>
+          <w:b w:val="0"/>
+          <w:i/>
+        </w:rPr>
+        <w:t xml:space="preserve"> the 2018 timeline </w:t>
+      </w:r>
+      <w:r>
+        <w:rPr>
+          <w:rFonts w:asciiTheme="minorHAnsi" w:hAnsiTheme="minorHAnsi"/>
+          <w:b w:val="0"/>
+          <w:i/>
+        </w:rPr>
+        <w:t>into Q</w:t>
+      </w:r>
+      <w:r>
+        <w:rPr>
+          <w:rFonts w:asciiTheme="minorHAnsi" w:hAnsiTheme="minorHAnsi"/>
+          <w:b w:val="0"/>
+          <w:i/>
+        </w:rPr>
+        <w:t>2</w:t>
+      </w:r>
+      <w:r>
+        <w:rPr>
+          <w:rFonts w:asciiTheme="minorHAnsi" w:hAnsiTheme="minorHAnsi"/>
+          <w:b w:val="0"/>
+          <w:i/>
+        </w:rPr>
+        <w:t xml:space="preserve"> 2019 </w:t>
+      </w:r>
+      <w:r>
+        <w:rPr>
+          <w:rFonts w:asciiTheme="minorHAnsi" w:hAnsiTheme="minorHAnsi"/>
+          <w:b w:val="0"/>
+          <w:i/>
+        </w:rPr>
+        <w:t xml:space="preserve">is requested </w:t>
+      </w:r>
+      <w:r>
+        <w:rPr>
+          <w:rFonts w:asciiTheme="minorHAnsi" w:hAnsiTheme="minorHAnsi"/>
+          <w:b w:val="0"/>
+          <w:i/>
+        </w:rPr>
+        <w:t xml:space="preserve">to allow time for incorporating </w:t>
+      </w:r>
+      <w:r>
+        <w:rPr>
+          <w:rFonts w:asciiTheme="minorHAnsi" w:hAnsiTheme="minorHAnsi"/>
+          <w:b w:val="0"/>
+          <w:i/>
+        </w:rPr>
+        <w:t xml:space="preserve">all </w:t>
+      </w:r>
+      <w:r>
+        <w:rPr>
+          <w:rFonts w:asciiTheme="minorHAnsi" w:hAnsiTheme="minorHAnsi"/>
+          <w:b w:val="0"/>
+          <w:i/>
+        </w:rPr>
+        <w:t>the carbon stock data into the model</w:t>
+      </w:r>
+      <w:r>
+        <w:rPr>
+          <w:rFonts w:asciiTheme="minorHAnsi" w:hAnsiTheme="minorHAnsi"/>
+          <w:b w:val="0"/>
+          <w:i/>
+        </w:rPr>
+        <w:t xml:space="preserve"> and for writing the final report</w:t>
+      </w:r>
+      <w:r>
+        <w:rPr>
+          <w:rFonts w:asciiTheme="minorHAnsi" w:hAnsiTheme="minorHAnsi"/>
+          <w:b w:val="0"/>
+          <w:i/>
+        </w:rPr>
+        <w:t xml:space="preserve">.  </w:t>
       </w:r>
     </w:p>
     <w:p>
@@ -3276,25 +3279,7 @@
           <w:b w:val="0"/>
           <w:i/>
         </w:rPr>
-        <w:t xml:space="preserve">Using DGPS acquired ground control points (GCPs), it was possible to </w:t>
-      </w:r>
-      <w:proofErr w:type="spellStart"/>
-      <w:r>
-        <w:rPr>
-          <w:rFonts w:asciiTheme="minorHAnsi" w:hAnsiTheme="minorHAnsi"/>
-          <w:b w:val="0"/>
-          <w:i/>
-        </w:rPr>
-        <w:t>othorectify</w:t>
-      </w:r>
-      <w:proofErr w:type="spellEnd"/>
-      <w:r>
-        <w:rPr>
-          <w:rFonts w:asciiTheme="minorHAnsi" w:hAnsiTheme="minorHAnsi"/>
-          <w:b w:val="0"/>
-          <w:i/>
-        </w:rPr>
-        <w:t xml:space="preserve"> a WorldView-3 satellite image of the study area to a horizontal </w:t>
+        <w:t xml:space="preserve">Using DGPS acquired ground control points (GCPs), it was possible to othorectify a WorldView-3 satellite image of the study area to a horizontal </w:t>
       </w:r>
       <w:r>
         <w:rPr>
@@ -3396,7 +3381,23 @@
           <w:b w:val="0"/>
           <w:i/>
         </w:rPr>
-        <w:t>(woody and litter)</w:t>
+        <w:t xml:space="preserve">(woody and litter) </w:t>
+      </w:r>
+      <w:r>
+        <w:rPr>
+          <w:rFonts w:asciiTheme="minorHAnsi" w:hAnsiTheme="minorHAnsi"/>
+          <w:b w:val="0"/>
+          <w:i/>
+        </w:rPr>
+        <w:t>above ground</w:t>
+      </w:r>
+      <w:r>
+        <w:rPr>
+          <w:rFonts w:asciiTheme="minorHAnsi" w:hAnsiTheme="minorHAnsi"/>
+          <w:b w:val="0"/>
+          <w:i/>
+        </w:rPr>
+        <w:t xml:space="preserve"> biomass (AGB)</w:t>
       </w:r>
       <w:r>
         <w:rPr>
@@ -3412,15 +3413,7 @@
           <w:b w:val="0"/>
           <w:i/>
         </w:rPr>
-        <w:t>above ground</w:t>
-      </w:r>
-      <w:r>
-        <w:rPr>
-          <w:rFonts w:asciiTheme="minorHAnsi" w:hAnsiTheme="minorHAnsi"/>
-          <w:b w:val="0"/>
-          <w:i/>
-        </w:rPr>
-        <w:t xml:space="preserve"> biomass (AGB)</w:t>
+        <w:t>C</w:t>
       </w:r>
       <w:r>
         <w:rPr>
@@ -3436,7 +3429,39 @@
           <w:b w:val="0"/>
           <w:i/>
         </w:rPr>
-        <w:t>C</w:t>
+        <w:t xml:space="preserve">from </w:t>
+      </w:r>
+      <w:r>
+        <w:rPr>
+          <w:rFonts w:asciiTheme="minorHAnsi" w:hAnsiTheme="minorHAnsi"/>
+          <w:b w:val="0"/>
+          <w:i/>
+        </w:rPr>
+        <w:t xml:space="preserve">WorldView-3 </w:t>
+      </w:r>
+      <w:r>
+        <w:rPr>
+          <w:rFonts w:asciiTheme="minorHAnsi" w:hAnsiTheme="minorHAnsi"/>
+          <w:b w:val="0"/>
+          <w:i/>
+        </w:rPr>
+        <w:t xml:space="preserve">image features </w:t>
+      </w:r>
+      <w:r>
+        <w:rPr>
+          <w:rFonts w:asciiTheme="minorHAnsi" w:hAnsiTheme="minorHAnsi"/>
+          <w:b w:val="0"/>
+          <w:i/>
+        </w:rPr>
+        <w:t xml:space="preserve">produced </w:t>
+      </w:r>
+      <w:r>
+        <w:rPr>
+          <w:rFonts w:asciiTheme="minorHAnsi" w:hAnsiTheme="minorHAnsi"/>
+          <w:b w:val="0"/>
+          <w:i/>
+        </w:rPr>
+        <w:t>useful</w:t>
       </w:r>
       <w:r>
         <w:rPr>
@@ -3452,54 +3477,6 @@
           <w:b w:val="0"/>
           <w:i/>
         </w:rPr>
-        <w:t xml:space="preserve">from </w:t>
-      </w:r>
-      <w:r>
-        <w:rPr>
-          <w:rFonts w:asciiTheme="minorHAnsi" w:hAnsiTheme="minorHAnsi"/>
-          <w:b w:val="0"/>
-          <w:i/>
-        </w:rPr>
-        <w:t xml:space="preserve">WorldView-3 </w:t>
-      </w:r>
-      <w:r>
-        <w:rPr>
-          <w:rFonts w:asciiTheme="minorHAnsi" w:hAnsiTheme="minorHAnsi"/>
-          <w:b w:val="0"/>
-          <w:i/>
-        </w:rPr>
-        <w:t xml:space="preserve">image features </w:t>
-      </w:r>
-      <w:r>
-        <w:rPr>
-          <w:rFonts w:asciiTheme="minorHAnsi" w:hAnsiTheme="minorHAnsi"/>
-          <w:b w:val="0"/>
-          <w:i/>
-        </w:rPr>
-        <w:t xml:space="preserve">produced </w:t>
-      </w:r>
-      <w:r>
-        <w:rPr>
-          <w:rFonts w:asciiTheme="minorHAnsi" w:hAnsiTheme="minorHAnsi"/>
-          <w:b w:val="0"/>
-          <w:i/>
-        </w:rPr>
-        <w:t>useful</w:t>
-      </w:r>
-      <w:r>
-        <w:rPr>
-          <w:rFonts w:asciiTheme="minorHAnsi" w:hAnsiTheme="minorHAnsi"/>
-          <w:b w:val="0"/>
-          <w:i/>
-        </w:rPr>
-        <w:t xml:space="preserve"> </w:t>
-      </w:r>
-      <w:r>
-        <w:rPr>
-          <w:rFonts w:asciiTheme="minorHAnsi" w:hAnsiTheme="minorHAnsi"/>
-          <w:b w:val="0"/>
-          <w:i/>
-        </w:rPr>
         <w:t>accuracies</w:t>
       </w:r>
       <w:r>
@@ -3581,15 +3558,39 @@
           <w:b w:val="0"/>
           <w:i/>
         </w:rPr>
-        <w:t xml:space="preserve">These results represent a modest improvement on the previous woody C Q2 results obtained with NGI aerial imagery </w:t>
-      </w:r>
-      <w:r>
-        <w:rPr>
-          <w:rFonts w:asciiTheme="minorHAnsi" w:hAnsiTheme="minorHAnsi"/>
-          <w:b w:val="0"/>
-          <w:i/>
-        </w:rPr>
-        <w:t>(R</w:t>
+        <w:t xml:space="preserve">These results represent a modest improvement on the previous woody C </w:t>
+      </w:r>
+      <w:r>
+        <w:rPr>
+          <w:rFonts w:asciiTheme="minorHAnsi" w:hAnsiTheme="minorHAnsi"/>
+          <w:b w:val="0"/>
+          <w:i/>
+        </w:rPr>
+        <w:t>(</w:t>
+      </w:r>
+      <w:r>
+        <w:rPr>
+          <w:rFonts w:asciiTheme="minorHAnsi" w:hAnsiTheme="minorHAnsi"/>
+          <w:b w:val="0"/>
+          <w:i/>
+        </w:rPr>
+        <w:t>Q2</w:t>
+      </w:r>
+      <w:r>
+        <w:rPr>
+          <w:rFonts w:asciiTheme="minorHAnsi" w:hAnsiTheme="minorHAnsi"/>
+          <w:b w:val="0"/>
+          <w:i/>
+        </w:rPr>
+        <w:t>)</w:t>
+      </w:r>
+      <w:r>
+        <w:rPr>
+          <w:rFonts w:asciiTheme="minorHAnsi" w:hAnsiTheme="minorHAnsi"/>
+          <w:b w:val="0"/>
+          <w:i/>
+        </w:rPr>
+        <w:t xml:space="preserve"> results obtained with NGI aerial imagery (R</w:t>
       </w:r>
       <w:r>
         <w:rPr>
@@ -3606,15 +3607,7 @@
           <w:b w:val="0"/>
           <w:i/>
         </w:rPr>
-        <w:t>=0.78 and RMSE=8.89 t/ha)</w:t>
-      </w:r>
-      <w:r>
-        <w:rPr>
-          <w:rFonts w:asciiTheme="minorHAnsi" w:hAnsiTheme="minorHAnsi"/>
-          <w:b w:val="0"/>
-          <w:i/>
-        </w:rPr>
-        <w:t>.</w:t>
+        <w:t>=0.78 and RMSE=8.89 t/ha).</w:t>
       </w:r>
       <w:r>
         <w:rPr>
@@ -4074,16 +4067,8 @@
         <w:rPr>
           <w:i/>
         </w:rPr>
-        <w:t xml:space="preserve">an </w:t>
-      </w:r>
-      <w:proofErr w:type="spellStart"/>
-      <w:r>
-        <w:rPr>
-          <w:i/>
-        </w:rPr>
-        <w:t>orthorectified</w:t>
-      </w:r>
-      <w:proofErr w:type="spellEnd"/>
+        <w:t>an orthorectified</w:t>
+      </w:r>
       <w:r>
         <w:rPr>
           <w:i/>
@@ -4160,21 +4145,7 @@
         <w:rPr>
           <w:i/>
         </w:rPr>
-        <w:t xml:space="preserve">The 30cm resolution panchromatic band was </w:t>
-      </w:r>
-      <w:proofErr w:type="spellStart"/>
-      <w:r>
-        <w:rPr>
-          <w:i/>
-        </w:rPr>
-        <w:t>orthorectified</w:t>
-      </w:r>
-      <w:proofErr w:type="spellEnd"/>
-      <w:r>
-        <w:rPr>
-          <w:i/>
-        </w:rPr>
-        <w:t xml:space="preserve"> using a set of 28 field acquired GCPs</w:t>
+        <w:t>The 30cm resolution panchromatic band was orthorectified using a set of 28 field acquired GCPs</w:t>
       </w:r>
       <w:r>
         <w:rPr>
@@ -4198,21 +4169,7 @@
         <w:rPr>
           <w:i/>
         </w:rPr>
-        <w:t xml:space="preserve">.  The eight 1.2m resolution multispectral bands were subsequently </w:t>
-      </w:r>
-      <w:proofErr w:type="spellStart"/>
-      <w:r>
-        <w:rPr>
-          <w:i/>
-        </w:rPr>
-        <w:t>orthorectified</w:t>
-      </w:r>
-      <w:proofErr w:type="spellEnd"/>
-      <w:r>
-        <w:rPr>
-          <w:i/>
-        </w:rPr>
-        <w:t xml:space="preserve"> by automatic matching </w:t>
+        <w:t xml:space="preserve">.  The eight 1.2m resolution multispectral bands were subsequently orthorectified by automatic matching </w:t>
       </w:r>
       <w:r>
         <w:rPr>
@@ -4224,21 +4181,7 @@
         <w:rPr>
           <w:i/>
         </w:rPr>
-        <w:t xml:space="preserve">to the corrected panchromatic band.  </w:t>
-      </w:r>
-      <w:proofErr w:type="spellStart"/>
-      <w:r>
-        <w:rPr>
-          <w:i/>
-        </w:rPr>
-        <w:t>Orthorectified</w:t>
-      </w:r>
-      <w:proofErr w:type="spellEnd"/>
-      <w:r>
-        <w:rPr>
-          <w:i/>
-        </w:rPr>
-        <w:t xml:space="preserve"> bands were then corrected to surface reflectance with ATCOR-3 and pan-sharpened.  </w:t>
+        <w:t xml:space="preserve">to the corrected panchromatic band.  Orthorectified bands were then corrected to surface reflectance with ATCOR-3 and pan-sharpened.  </w:t>
       </w:r>
       <w:r>
         <w:rPr>
@@ -4258,26 +4201,12 @@
         </w:rPr>
         <w:t xml:space="preserve">RMS </w:t>
       </w:r>
-      <w:proofErr w:type="spellStart"/>
-      <w:r>
-        <w:rPr>
-          <w:i/>
-        </w:rPr>
-        <w:t>orthorectific</w:t>
-      </w:r>
-      <w:r>
-        <w:rPr>
-          <w:i/>
-        </w:rPr>
-        <w:t>a</w:t>
-      </w:r>
-      <w:r>
-        <w:rPr>
-          <w:i/>
-        </w:rPr>
-        <w:t>tion</w:t>
-      </w:r>
-      <w:proofErr w:type="spellEnd"/>
+      <w:r>
+        <w:rPr>
+          <w:i/>
+        </w:rPr>
+        <w:t>spatial</w:t>
+      </w:r>
       <w:r>
         <w:rPr>
           <w:i/>
@@ -4394,7 +4323,13 @@
         <w:rPr>
           <w:i/>
         </w:rPr>
-        <w:t xml:space="preserve">C estimates were generated for each </w:t>
+        <w:t>carbon</w:t>
+      </w:r>
+      <w:r>
+        <w:rPr>
+          <w:i/>
+        </w:rPr>
+        <w:t xml:space="preserve"> estimates were generated for each </w:t>
       </w:r>
       <w:r>
         <w:rPr>
@@ -4424,55 +4359,13 @@
         <w:rPr>
           <w:i/>
         </w:rPr>
-        <w:t xml:space="preserve">acquired by </w:t>
-      </w:r>
-      <w:proofErr w:type="spellStart"/>
-      <w:r>
-        <w:rPr>
-          <w:i/>
-        </w:rPr>
-        <w:t>Cosman</w:t>
-      </w:r>
-      <w:proofErr w:type="spellEnd"/>
-      <w:r>
-        <w:rPr>
-          <w:i/>
-        </w:rPr>
-        <w:t xml:space="preserve"> Bolus </w:t>
-      </w:r>
-      <w:r>
-        <w:rPr>
-          <w:i/>
-        </w:rPr>
-        <w:t xml:space="preserve">and </w:t>
-      </w:r>
-      <w:proofErr w:type="spellStart"/>
-      <w:r>
-        <w:rPr>
-          <w:i/>
-        </w:rPr>
-        <w:t>allometric</w:t>
-      </w:r>
-      <w:proofErr w:type="spellEnd"/>
-      <w:r>
-        <w:rPr>
-          <w:i/>
-        </w:rPr>
-        <w:t xml:space="preserve"> models built by Marius van der </w:t>
-      </w:r>
-      <w:proofErr w:type="spellStart"/>
-      <w:r>
-        <w:rPr>
-          <w:i/>
-        </w:rPr>
-        <w:t>Vyver</w:t>
-      </w:r>
-      <w:proofErr w:type="spellEnd"/>
-      <w:r>
-        <w:rPr>
-          <w:i/>
-        </w:rPr>
-        <w:t xml:space="preserve">.  </w:t>
+        <w:t xml:space="preserve">acquired by Cosman Bolus </w:t>
+      </w:r>
+      <w:r>
+        <w:rPr>
+          <w:i/>
+        </w:rPr>
+        <w:t xml:space="preserve">and allometric models built by Marius van der Vyver.  </w:t>
       </w:r>
       <w:r>
         <w:rPr>
@@ -4699,7 +4592,25 @@
           <w:color w:val="000000" w:themeColor="text1"/>
           <w:sz w:val="22"/>
         </w:rPr>
-        <w:t xml:space="preserve"> C for sampled plots</w:t>
+        <w:t xml:space="preserve"> </w:t>
+      </w:r>
+      <w:r>
+        <w:rPr>
+          <w:i w:val="0"/>
+          <w:color w:val="000000" w:themeColor="text1"/>
+          <w:sz w:val="22"/>
+        </w:rPr>
+        <w:t>carbon</w:t>
+      </w:r>
+      <w:bookmarkStart w:id="1" w:name="_GoBack"/>
+      <w:bookmarkEnd w:id="1"/>
+      <w:r>
+        <w:rPr>
+          <w:i w:val="0"/>
+          <w:color w:val="000000" w:themeColor="text1"/>
+          <w:sz w:val="22"/>
+        </w:rPr>
+        <w:t xml:space="preserve"> for sampled plots</w:t>
       </w:r>
     </w:p>
     <w:p>
@@ -4824,7 +4735,21 @@
           <w:i/>
           <w:u w:color="000000"/>
         </w:rPr>
-        <w:t xml:space="preserve"> C </w:t>
+        <w:t xml:space="preserve"> </w:t>
+      </w:r>
+      <w:r>
+        <w:rPr>
+          <w:i/>
+          <w:u w:color="000000"/>
+        </w:rPr>
+        <w:t>carbon</w:t>
+      </w:r>
+      <w:r>
+        <w:rPr>
+          <w:i/>
+          <w:u w:color="000000"/>
+        </w:rPr>
+        <w:t xml:space="preserve"> </w:t>
       </w:r>
       <w:r>
         <w:rPr>
@@ -4985,7 +4910,21 @@
           <w:i/>
           <w:u w:color="000000"/>
         </w:rPr>
-        <w:t>While the multispectral WorldView-3 image contains 8 bands, only the red (R), green</w:t>
+        <w:t xml:space="preserve">While the multispectral WorldView-3 image contains </w:t>
+      </w:r>
+      <w:r>
+        <w:rPr>
+          <w:i/>
+          <w:u w:color="000000"/>
+        </w:rPr>
+        <w:t>eight</w:t>
+      </w:r>
+      <w:r>
+        <w:rPr>
+          <w:i/>
+          <w:u w:color="000000"/>
+        </w:rPr>
+        <w:t xml:space="preserve"> bands, only the red (R), green</w:t>
       </w:r>
       <w:r>
         <w:rPr>
@@ -5150,7 +5089,21 @@
           <w:i/>
           <w:u w:color="000000"/>
         </w:rPr>
-        <w:t xml:space="preserve"> C estimates.  </w:t>
+        <w:t xml:space="preserve"> </w:t>
+      </w:r>
+      <w:r>
+        <w:rPr>
+          <w:i/>
+          <w:u w:color="000000"/>
+        </w:rPr>
+        <w:t>carbon</w:t>
+      </w:r>
+      <w:r>
+        <w:rPr>
+          <w:i/>
+          <w:u w:color="000000"/>
+        </w:rPr>
+        <w:t xml:space="preserve"> estimates.  </w:t>
       </w:r>
       <w:r>
         <w:rPr>
@@ -5318,7 +5271,15 @@
           <w:i/>
           <w:u w:color="000000"/>
         </w:rPr>
-        <w:t>selected features and validated using leave-one-out cross validation. The model produced an</w:t>
+        <w:t xml:space="preserve">selected features and validated using </w:t>
+      </w:r>
+      <w:r>
+        <w:rPr>
+          <w:i/>
+          <w:u w:color="000000"/>
+        </w:rPr>
+        <w:lastRenderedPageBreak/>
+        <w:t>leave-one-out cross validation. The model produced an</w:t>
       </w:r>
       <w:r>
         <w:rPr>
@@ -5369,15 +5330,7 @@
           <w:i/>
           <w:u w:color="000000"/>
         </w:rPr>
-        <w:t xml:space="preserve"> and a root mean square error </w:t>
-      </w:r>
-      <w:r>
-        <w:rPr>
-          <w:i/>
-          <w:u w:color="000000"/>
-        </w:rPr>
-        <w:lastRenderedPageBreak/>
-        <w:t>(RMSE) of</w:t>
+        <w:t xml:space="preserve"> and a root mean square error (RMSE) of</w:t>
       </w:r>
       <w:r>
         <w:t xml:space="preserve"> </w:t>
@@ -5459,23 +5412,7 @@
           <w:i/>
           <w:u w:color="000000"/>
         </w:rPr>
-        <w:t xml:space="preserve">to establish better </w:t>
-      </w:r>
-      <w:proofErr w:type="spellStart"/>
-      <w:r>
-        <w:rPr>
-          <w:i/>
-          <w:u w:color="000000"/>
-        </w:rPr>
-        <w:t>representivity</w:t>
-      </w:r>
-      <w:proofErr w:type="spellEnd"/>
-      <w:r>
-        <w:rPr>
-          <w:i/>
-          <w:u w:color="000000"/>
-        </w:rPr>
-        <w:t xml:space="preserve"> of the CS variation</w:t>
+        <w:t>to establish better representivity of the CS variation</w:t>
       </w:r>
       <w:r>
         <w:rPr>
@@ -5510,7 +5447,21 @@
           <w:i/>
           <w:u w:color="000000"/>
         </w:rPr>
-        <w:t xml:space="preserve"> from all 8 WorldView-3 bands</w:t>
+        <w:t xml:space="preserve"> from all </w:t>
+      </w:r>
+      <w:r>
+        <w:rPr>
+          <w:i/>
+          <w:u w:color="000000"/>
+        </w:rPr>
+        <w:t>eight</w:t>
+      </w:r>
+      <w:r>
+        <w:rPr>
+          <w:i/>
+          <w:u w:color="000000"/>
+        </w:rPr>
+        <w:t xml:space="preserve"> WorldView-3 bands</w:t>
       </w:r>
       <w:r>
         <w:rPr>
@@ -5591,7 +5542,7 @@
           <w:szCs w:val="22"/>
         </w:rPr>
       </w:pPr>
-      <w:bookmarkStart w:id="1" w:name="_Ref500841108"/>
+      <w:bookmarkStart w:id="2" w:name="_Ref500841108"/>
       <w:r>
         <w:rPr>
           <w:i w:val="0"/>
@@ -5647,7 +5598,7 @@
         </w:rPr>
         <w:fldChar w:fldCharType="end"/>
       </w:r>
-      <w:bookmarkEnd w:id="1"/>
+      <w:bookmarkEnd w:id="2"/>
       <w:r>
         <w:rPr>
           <w:i w:val="0"/>
@@ -5673,7 +5624,25 @@
           <w:sz w:val="22"/>
           <w:szCs w:val="22"/>
         </w:rPr>
-        <w:t xml:space="preserve"> C and normalised red scatter plot</w:t>
+        <w:t xml:space="preserve"> </w:t>
+      </w:r>
+      <w:r>
+        <w:rPr>
+          <w:i w:val="0"/>
+          <w:color w:val="auto"/>
+          <w:sz w:val="22"/>
+          <w:szCs w:val="22"/>
+        </w:rPr>
+        <w:t>carbon</w:t>
+      </w:r>
+      <w:r>
+        <w:rPr>
+          <w:i w:val="0"/>
+          <w:color w:val="auto"/>
+          <w:sz w:val="22"/>
+          <w:szCs w:val="22"/>
+        </w:rPr>
+        <w:t xml:space="preserve"> and normalised red scatter plot</w:t>
       </w:r>
       <w:r>
         <w:rPr>
@@ -6028,13 +5997,7 @@
                   <w:rPr>
                     <w:rFonts w:ascii="Cambria Math" w:hAnsi="Cambria Math"/>
                   </w:rPr>
-                  <m:t>N</m:t>
-                </m:r>
-                <m:r>
-                  <w:rPr>
-                    <w:rFonts w:ascii="Cambria Math" w:hAnsi="Cambria Math"/>
-                  </w:rPr>
-                  <m:t>IR/R</m:t>
+                  <m:t>NIR/R</m:t>
                 </m:r>
               </m:oMath>
             </m:oMathPara>
@@ -6073,7 +6036,7 @@
           <w:szCs w:val="22"/>
         </w:rPr>
       </w:pPr>
-      <w:bookmarkStart w:id="2" w:name="_Ref517263583"/>
+      <w:bookmarkStart w:id="3" w:name="_Ref517263583"/>
       <w:r>
         <w:rPr>
           <w:i w:val="0"/>
@@ -6129,7 +6092,7 @@
         </w:rPr>
         <w:fldChar w:fldCharType="end"/>
       </w:r>
-      <w:bookmarkEnd w:id="2"/>
+      <w:bookmarkEnd w:id="3"/>
       <w:r>
         <w:rPr>
           <w:i w:val="0"/>
@@ -6245,6 +6208,7 @@
           <w:sz w:val="22"/>
           <w:szCs w:val="22"/>
         </w:rPr>
+        <w:lastRenderedPageBreak/>
         <w:t xml:space="preserve">Figure </w:t>
       </w:r>
       <w:r>
@@ -6327,7 +6291,16 @@
           <w:sz w:val="22"/>
           <w:szCs w:val="22"/>
         </w:rPr>
-        <w:t xml:space="preserve">C scatter plot </w:t>
+        <w:t xml:space="preserve">carbon </w:t>
+      </w:r>
+      <w:r>
+        <w:rPr>
+          <w:i w:val="0"/>
+          <w:color w:val="auto"/>
+          <w:sz w:val="22"/>
+          <w:szCs w:val="22"/>
+        </w:rPr>
+        <w:t xml:space="preserve">scatter plot </w:t>
       </w:r>
       <w:r>
         <w:rPr>
@@ -6349,7 +6322,6 @@
           <w:i/>
           <w:u w:color="000000"/>
         </w:rPr>
-        <w:lastRenderedPageBreak/>
         <w:t xml:space="preserve">Field litter estimates are made in four 0.5m </w:t>
       </w:r>
       <w:r>
@@ -6494,6 +6466,57 @@
           <w:i/>
           <w:u w:color="000000"/>
         </w:rPr>
+        <w:t xml:space="preserve">.   A multivariate linear model was again constructed with LASSO selected features and validated using leave-one-out cross validation.  Results are shown in </w:t>
+      </w:r>
+      <w:r>
+        <w:rPr>
+          <w:i/>
+          <w:u w:color="000000"/>
+        </w:rPr>
+        <w:fldChar w:fldCharType="begin"/>
+      </w:r>
+      <w:r>
+        <w:rPr>
+          <w:i/>
+          <w:u w:color="000000"/>
+        </w:rPr>
+        <w:instrText xml:space="preserve"> REF _Ref525313493 \h </w:instrText>
+      </w:r>
+      <w:r>
+        <w:rPr>
+          <w:i/>
+          <w:u w:color="000000"/>
+        </w:rPr>
+      </w:r>
+      <w:r>
+        <w:rPr>
+          <w:i/>
+          <w:u w:color="000000"/>
+        </w:rPr>
+        <w:fldChar w:fldCharType="separate"/>
+      </w:r>
+      <w:r>
+        <w:t xml:space="preserve">Figure </w:t>
+      </w:r>
+      <w:r>
+        <w:rPr>
+          <w:i/>
+          <w:noProof/>
+        </w:rPr>
+        <w:t>4</w:t>
+      </w:r>
+      <w:r>
+        <w:rPr>
+          <w:i/>
+          <w:u w:color="000000"/>
+        </w:rPr>
+        <w:fldChar w:fldCharType="end"/>
+      </w:r>
+      <w:r>
+        <w:rPr>
+          <w:i/>
+          <w:u w:color="000000"/>
+        </w:rPr>
         <w:t xml:space="preserve">.  </w:t>
       </w:r>
       <w:r>
@@ -6501,86 +6524,14 @@
           <w:i/>
           <w:u w:color="000000"/>
         </w:rPr>
-        <w:t xml:space="preserve"> A multivariate linear model was </w:t>
-      </w:r>
-      <w:r>
-        <w:rPr>
-          <w:i/>
-          <w:u w:color="000000"/>
-        </w:rPr>
-        <w:t xml:space="preserve">again </w:t>
-      </w:r>
-      <w:r>
-        <w:rPr>
-          <w:i/>
-          <w:u w:color="000000"/>
-        </w:rPr>
-        <w:t>constructed with LASSO selected features and validated using leave-one-out cross validation.</w:t>
-      </w:r>
-      <w:r>
-        <w:rPr>
-          <w:i/>
-          <w:u w:color="000000"/>
-        </w:rPr>
-        <w:t xml:space="preserve">  Results are shown in </w:t>
-      </w:r>
-      <w:r>
-        <w:rPr>
-          <w:i/>
-          <w:u w:color="000000"/>
-        </w:rPr>
-        <w:fldChar w:fldCharType="begin"/>
-      </w:r>
-      <w:r>
-        <w:rPr>
-          <w:i/>
-          <w:u w:color="000000"/>
-        </w:rPr>
-        <w:instrText xml:space="preserve"> REF _Ref525313493 \h </w:instrText>
-      </w:r>
-      <w:r>
-        <w:rPr>
-          <w:i/>
-          <w:u w:color="000000"/>
-        </w:rPr>
-      </w:r>
-      <w:r>
-        <w:rPr>
-          <w:i/>
-          <w:u w:color="000000"/>
-        </w:rPr>
-        <w:fldChar w:fldCharType="separate"/>
-      </w:r>
-      <w:r>
-        <w:t xml:space="preserve">Figure </w:t>
-      </w:r>
-      <w:r>
-        <w:rPr>
-          <w:i/>
-          <w:noProof/>
-        </w:rPr>
-        <w:t>4</w:t>
-      </w:r>
-      <w:r>
-        <w:rPr>
-          <w:i/>
-          <w:u w:color="000000"/>
-        </w:rPr>
-        <w:fldChar w:fldCharType="end"/>
-      </w:r>
-      <w:r>
-        <w:rPr>
-          <w:i/>
-          <w:u w:color="000000"/>
-        </w:rPr>
-        <w:t xml:space="preserve">.  </w:t>
-      </w:r>
-      <w:r>
-        <w:rPr>
-          <w:i/>
-          <w:u w:color="000000"/>
-        </w:rPr>
-        <w:t xml:space="preserve">Compared to the AGB C model, the RMSE accuracy is slightly improved, while the </w:t>
+        <w:t>Compared to the AGB carbon</w:t>
+      </w:r>
+      <w:r>
+        <w:rPr>
+          <w:i/>
+          <w:u w:color="000000"/>
+        </w:rPr>
+        <w:t xml:space="preserve"> model, the RMSE accuracy is slightly improved, while the </w:t>
       </w:r>
       <w:r>
         <w:rPr>
@@ -6667,8 +6618,6 @@
         </w:rPr>
         <w:t>have a significant negative impact on model accuracy.</w:t>
       </w:r>
-      <w:bookmarkStart w:id="3" w:name="_GoBack"/>
-      <w:bookmarkEnd w:id="3"/>
     </w:p>
     <w:p>
       <w:pPr>
@@ -6908,7 +6857,7 @@
           <w:rPr>
             <w:noProof/>
           </w:rPr>
-          <w:t>6</w:t>
+          <w:t>7</w:t>
         </w:r>
         <w:r>
           <w:rPr>
@@ -9705,7 +9654,7 @@
         <a:sysClr val="windowText" lastClr="000000"/>
       </a:dk1>
       <a:lt1>
-        <a:sysClr val="window" lastClr="B9B9B9"/>
+        <a:sysClr val="window" lastClr="FFFFFF"/>
       </a:lt1>
       <a:dk2>
         <a:srgbClr val="1F497D"/>
@@ -9985,7 +9934,7 @@
 </file>
 
 <file path=customXml/itemProps1.xml><?xml version="1.0" encoding="utf-8"?>
-<ds:datastoreItem xmlns:ds="http://schemas.openxmlformats.org/officeDocument/2006/customXml" ds:itemID="{53456789-45C7-4C65-BD2C-BF4E76620720}">
+<ds:datastoreItem xmlns:ds="http://schemas.openxmlformats.org/officeDocument/2006/customXml" ds:itemID="{2415A9D8-D10C-45DA-8787-7A7CEE9344C3}">
   <ds:schemaRefs>
     <ds:schemaRef ds:uri="http://schemas.openxmlformats.org/officeDocument/2006/bibliography"/>
   </ds:schemaRefs>

</xml_diff>